<commit_message>
We Now Have 12 Energy Types
</commit_message>
<xml_diff>
--- a/ItemCrafting/Item Crafting Notes.docx
+++ b/ItemCrafting/Item Crafting Notes.docx
@@ -1,6 +1,6 @@
 
 <file path=word/document.xml><?xml version="1.0" encoding="utf-8"?>
-<w:document xmlns:wpc="http://schemas.microsoft.com/office/word/2010/wordprocessingCanvas" xmlns:cx="http://schemas.microsoft.com/office/drawing/2014/chartex" xmlns:cx1="http://schemas.microsoft.com/office/drawing/2015/9/8/chartex" xmlns:cx2="http://schemas.microsoft.com/office/drawing/2015/10/21/chartex" xmlns:cx3="http://schemas.microsoft.com/office/drawing/2016/5/9/chartex" xmlns:cx4="http://schemas.microsoft.com/office/drawing/2016/5/10/chartex" xmlns:cx5="http://schemas.microsoft.com/office/drawing/2016/5/11/chartex" xmlns:cx6="http://schemas.microsoft.com/office/drawing/2016/5/12/chartex" xmlns:cx7="http://schemas.microsoft.com/office/drawing/2016/5/13/chartex" xmlns:cx8="http://schemas.microsoft.com/office/drawing/2016/5/14/chartex" xmlns:mc="http://schemas.openxmlformats.org/markup-compatibility/2006" xmlns:aink="http://schemas.microsoft.com/office/drawing/2016/ink" xmlns:am3d="http://schemas.microsoft.com/office/drawing/2017/model3d" xmlns:o="urn:schemas-microsoft-com:office:office" xmlns:r="http://schemas.openxmlformats.org/officeDocument/2006/relationships" xmlns:m="http://schemas.openxmlformats.org/officeDocument/2006/math" xmlns:v="urn:schemas-microsoft-com:vml" xmlns:wp14="http://schemas.microsoft.com/office/word/2010/wordprocessingDrawing" xmlns:wp="http://schemas.openxmlformats.org/drawingml/2006/wordprocessingDrawing" xmlns:w10="urn:schemas-microsoft-com:office:word" xmlns:w="http://schemas.openxmlformats.org/wordprocessingml/2006/main" xmlns:w14="http://schemas.microsoft.com/office/word/2010/wordml" xmlns:w15="http://schemas.microsoft.com/office/word/2012/wordml" xmlns:w16cid="http://schemas.microsoft.com/office/word/2016/wordml/cid" xmlns:w16se="http://schemas.microsoft.com/office/word/2015/wordml/symex" xmlns:wpg="http://schemas.microsoft.com/office/word/2010/wordprocessingGroup" xmlns:wpi="http://schemas.microsoft.com/office/word/2010/wordprocessingInk" xmlns:wne="http://schemas.microsoft.com/office/word/2006/wordml" xmlns:wps="http://schemas.microsoft.com/office/word/2010/wordprocessingShape" mc:Ignorable="w14 w15 w16se w16cid wp14">
+<w:document xmlns:wpc="http://schemas.microsoft.com/office/word/2010/wordprocessingCanvas" xmlns:cx="http://schemas.microsoft.com/office/drawing/2014/chartex" xmlns:cx1="http://schemas.microsoft.com/office/drawing/2015/9/8/chartex" xmlns:cx2="http://schemas.microsoft.com/office/drawing/2015/10/21/chartex" xmlns:cx3="http://schemas.microsoft.com/office/drawing/2016/5/9/chartex" xmlns:cx4="http://schemas.microsoft.com/office/drawing/2016/5/10/chartex" xmlns:cx5="http://schemas.microsoft.com/office/drawing/2016/5/11/chartex" xmlns:cx6="http://schemas.microsoft.com/office/drawing/2016/5/12/chartex" xmlns:cx7="http://schemas.microsoft.com/office/drawing/2016/5/13/chartex" xmlns:cx8="http://schemas.microsoft.com/office/drawing/2016/5/14/chartex" xmlns:mc="http://schemas.openxmlformats.org/markup-compatibility/2006" xmlns:aink="http://schemas.microsoft.com/office/drawing/2016/ink" xmlns:am3d="http://schemas.microsoft.com/office/drawing/2017/model3d" xmlns:o="urn:schemas-microsoft-com:office:office" xmlns:r="http://schemas.openxmlformats.org/officeDocument/2006/relationships" xmlns:m="http://schemas.openxmlformats.org/officeDocument/2006/math" xmlns:v="urn:schemas-microsoft-com:vml" xmlns:wp14="http://schemas.microsoft.com/office/word/2010/wordprocessingDrawing" xmlns:wp="http://schemas.openxmlformats.org/drawingml/2006/wordprocessingDrawing" xmlns:w10="urn:schemas-microsoft-com:office:word" xmlns:w="http://schemas.openxmlformats.org/wordprocessingml/2006/main" xmlns:w14="http://schemas.microsoft.com/office/word/2010/wordml" xmlns:w15="http://schemas.microsoft.com/office/word/2012/wordml" xmlns:w16cex="http://schemas.microsoft.com/office/word/2018/wordml/cex" xmlns:w16cid="http://schemas.microsoft.com/office/word/2016/wordml/cid" xmlns:w16="http://schemas.microsoft.com/office/word/2018/wordml" xmlns:w16se="http://schemas.microsoft.com/office/word/2015/wordml/symex" xmlns:wpg="http://schemas.microsoft.com/office/word/2010/wordprocessingGroup" xmlns:wpi="http://schemas.microsoft.com/office/word/2010/wordprocessingInk" xmlns:wne="http://schemas.microsoft.com/office/word/2006/wordml" xmlns:wps="http://schemas.microsoft.com/office/word/2010/wordprocessingShape" mc:Ignorable="w14 w15 w16se w16cid w16 w16cex wp14">
   <w:body>
     <w:p>
       <w:pPr>
@@ -103,7 +103,8 @@
     </w:p>
     <w:tbl>
       <w:tblPr>
-        <w:tblW w:w="9350" w:type="dxa"/>
+        <w:tblW w:w="10913" w:type="dxa"/>
+        <w:tblInd w:w="-785" w:type="dxa"/>
         <w:tblBorders>
           <w:top w:val="single" w:sz="4" w:space="0" w:color="000000"/>
           <w:left w:val="single" w:sz="4" w:space="0" w:color="000000"/>
@@ -116,14 +117,15 @@
         <w:tblLook w:val="0400" w:firstRow="0" w:lastRow="0" w:firstColumn="0" w:lastColumn="0" w:noHBand="0" w:noVBand="1"/>
       </w:tblPr>
       <w:tblGrid>
-        <w:gridCol w:w="3116"/>
-        <w:gridCol w:w="3117"/>
-        <w:gridCol w:w="3117"/>
+        <w:gridCol w:w="2363"/>
+        <w:gridCol w:w="2970"/>
+        <w:gridCol w:w="3600"/>
+        <w:gridCol w:w="1980"/>
       </w:tblGrid>
       <w:tr>
         <w:tc>
           <w:tcPr>
-            <w:tcW w:w="3116" w:type="dxa"/>
+            <w:tcW w:w="2363" w:type="dxa"/>
           </w:tcPr>
           <w:p>
             <w:pPr>
@@ -146,7 +148,7 @@
         </w:tc>
         <w:tc>
           <w:tcPr>
-            <w:tcW w:w="3117" w:type="dxa"/>
+            <w:tcW w:w="2970" w:type="dxa"/>
           </w:tcPr>
           <w:p>
             <w:pPr>
@@ -169,7 +171,7 @@
         </w:tc>
         <w:tc>
           <w:tcPr>
-            <w:tcW w:w="3117" w:type="dxa"/>
+            <w:tcW w:w="3600" w:type="dxa"/>
           </w:tcPr>
           <w:p>
             <w:pPr>
@@ -187,6 +189,29 @@
                 <w:szCs w:val="24"/>
               </w:rPr>
               <w:t>Item Cost (Consumable)</w:t>
+            </w:r>
+          </w:p>
+        </w:tc>
+        <w:tc>
+          <w:tcPr>
+            <w:tcW w:w="1980" w:type="dxa"/>
+          </w:tcPr>
+          <w:p>
+            <w:pPr>
+              <w:jc w:val="center"/>
+              <w:rPr>
+                <w:b/>
+                <w:sz w:val="24"/>
+                <w:szCs w:val="24"/>
+              </w:rPr>
+            </w:pPr>
+            <w:r>
+              <w:rPr>
+                <w:b/>
+                <w:sz w:val="24"/>
+                <w:szCs w:val="24"/>
+              </w:rPr>
+              <w:t>Max Save DC</w:t>
             </w:r>
           </w:p>
         </w:tc>
@@ -194,7 +219,7 @@
       <w:tr>
         <w:tc>
           <w:tcPr>
-            <w:tcW w:w="3116" w:type="dxa"/>
+            <w:tcW w:w="2363" w:type="dxa"/>
           </w:tcPr>
           <w:p>
             <w:pPr>
@@ -215,7 +240,7 @@
         </w:tc>
         <w:tc>
           <w:tcPr>
-            <w:tcW w:w="3117" w:type="dxa"/>
+            <w:tcW w:w="2970" w:type="dxa"/>
           </w:tcPr>
           <w:p>
             <w:pPr>
@@ -236,7 +261,7 @@
         </w:tc>
         <w:tc>
           <w:tcPr>
-            <w:tcW w:w="3117" w:type="dxa"/>
+            <w:tcW w:w="3600" w:type="dxa"/>
           </w:tcPr>
           <w:p>
             <w:pPr>
@@ -252,6 +277,27 @@
                 <w:szCs w:val="24"/>
               </w:rPr>
               <w:t>0-199</w:t>
+            </w:r>
+          </w:p>
+        </w:tc>
+        <w:tc>
+          <w:tcPr>
+            <w:tcW w:w="1980" w:type="dxa"/>
+          </w:tcPr>
+          <w:p>
+            <w:pPr>
+              <w:jc w:val="center"/>
+              <w:rPr>
+                <w:sz w:val="24"/>
+                <w:szCs w:val="24"/>
+              </w:rPr>
+            </w:pPr>
+            <w:r>
+              <w:rPr>
+                <w:sz w:val="24"/>
+                <w:szCs w:val="24"/>
+              </w:rPr>
+              <w:t>13</w:t>
             </w:r>
           </w:p>
         </w:tc>
@@ -259,7 +305,7 @@
       <w:tr>
         <w:tc>
           <w:tcPr>
-            <w:tcW w:w="3116" w:type="dxa"/>
+            <w:tcW w:w="2363" w:type="dxa"/>
           </w:tcPr>
           <w:p>
             <w:pPr>
@@ -280,7 +326,7 @@
         </w:tc>
         <w:tc>
           <w:tcPr>
-            <w:tcW w:w="3117" w:type="dxa"/>
+            <w:tcW w:w="2970" w:type="dxa"/>
           </w:tcPr>
           <w:p>
             <w:pPr>
@@ -301,7 +347,7 @@
         </w:tc>
         <w:tc>
           <w:tcPr>
-            <w:tcW w:w="3117" w:type="dxa"/>
+            <w:tcW w:w="3600" w:type="dxa"/>
           </w:tcPr>
           <w:p>
             <w:pPr>
@@ -317,6 +363,27 @@
                 <w:szCs w:val="24"/>
               </w:rPr>
               <w:t>200-599</w:t>
+            </w:r>
+          </w:p>
+        </w:tc>
+        <w:tc>
+          <w:tcPr>
+            <w:tcW w:w="1980" w:type="dxa"/>
+          </w:tcPr>
+          <w:p>
+            <w:pPr>
+              <w:jc w:val="center"/>
+              <w:rPr>
+                <w:sz w:val="24"/>
+                <w:szCs w:val="24"/>
+              </w:rPr>
+            </w:pPr>
+            <w:r>
+              <w:rPr>
+                <w:sz w:val="24"/>
+                <w:szCs w:val="24"/>
+              </w:rPr>
+              <w:t>15</w:t>
             </w:r>
           </w:p>
         </w:tc>
@@ -324,7 +391,7 @@
       <w:tr>
         <w:tc>
           <w:tcPr>
-            <w:tcW w:w="3116" w:type="dxa"/>
+            <w:tcW w:w="2363" w:type="dxa"/>
           </w:tcPr>
           <w:p>
             <w:pPr>
@@ -345,7 +412,7 @@
         </w:tc>
         <w:tc>
           <w:tcPr>
-            <w:tcW w:w="3117" w:type="dxa"/>
+            <w:tcW w:w="2970" w:type="dxa"/>
           </w:tcPr>
           <w:p>
             <w:pPr>
@@ -366,7 +433,7 @@
         </w:tc>
         <w:tc>
           <w:tcPr>
-            <w:tcW w:w="3117" w:type="dxa"/>
+            <w:tcW w:w="3600" w:type="dxa"/>
           </w:tcPr>
           <w:p>
             <w:pPr>
@@ -382,6 +449,27 @@
                 <w:szCs w:val="24"/>
               </w:rPr>
               <w:t>600-1,399</w:t>
+            </w:r>
+          </w:p>
+        </w:tc>
+        <w:tc>
+          <w:tcPr>
+            <w:tcW w:w="1980" w:type="dxa"/>
+          </w:tcPr>
+          <w:p>
+            <w:pPr>
+              <w:jc w:val="center"/>
+              <w:rPr>
+                <w:sz w:val="24"/>
+                <w:szCs w:val="24"/>
+              </w:rPr>
+            </w:pPr>
+            <w:r>
+              <w:rPr>
+                <w:sz w:val="24"/>
+                <w:szCs w:val="24"/>
+              </w:rPr>
+              <w:t>17</w:t>
             </w:r>
           </w:p>
         </w:tc>
@@ -389,7 +477,7 @@
       <w:tr>
         <w:tc>
           <w:tcPr>
-            <w:tcW w:w="3116" w:type="dxa"/>
+            <w:tcW w:w="2363" w:type="dxa"/>
           </w:tcPr>
           <w:p>
             <w:pPr>
@@ -410,7 +498,7 @@
         </w:tc>
         <w:tc>
           <w:tcPr>
-            <w:tcW w:w="3117" w:type="dxa"/>
+            <w:tcW w:w="2970" w:type="dxa"/>
           </w:tcPr>
           <w:p>
             <w:pPr>
@@ -431,7 +519,7 @@
         </w:tc>
         <w:tc>
           <w:tcPr>
-            <w:tcW w:w="3117" w:type="dxa"/>
+            <w:tcW w:w="3600" w:type="dxa"/>
           </w:tcPr>
           <w:p>
             <w:pPr>
@@ -447,6 +535,27 @@
                 <w:szCs w:val="24"/>
               </w:rPr>
               <w:t>1,400-2,999</w:t>
+            </w:r>
+          </w:p>
+        </w:tc>
+        <w:tc>
+          <w:tcPr>
+            <w:tcW w:w="1980" w:type="dxa"/>
+          </w:tcPr>
+          <w:p>
+            <w:pPr>
+              <w:jc w:val="center"/>
+              <w:rPr>
+                <w:sz w:val="24"/>
+                <w:szCs w:val="24"/>
+              </w:rPr>
+            </w:pPr>
+            <w:r>
+              <w:rPr>
+                <w:sz w:val="24"/>
+                <w:szCs w:val="24"/>
+              </w:rPr>
+              <w:t>18</w:t>
             </w:r>
           </w:p>
         </w:tc>
@@ -454,7 +563,7 @@
       <w:tr>
         <w:tc>
           <w:tcPr>
-            <w:tcW w:w="3116" w:type="dxa"/>
+            <w:tcW w:w="2363" w:type="dxa"/>
           </w:tcPr>
           <w:p>
             <w:pPr>
@@ -475,7 +584,7 @@
         </w:tc>
         <w:tc>
           <w:tcPr>
-            <w:tcW w:w="3117" w:type="dxa"/>
+            <w:tcW w:w="2970" w:type="dxa"/>
           </w:tcPr>
           <w:p>
             <w:pPr>
@@ -496,7 +605,7 @@
         </w:tc>
         <w:tc>
           <w:tcPr>
-            <w:tcW w:w="3117" w:type="dxa"/>
+            <w:tcW w:w="3600" w:type="dxa"/>
           </w:tcPr>
           <w:p>
             <w:pPr>
@@ -512,6 +621,27 @@
                 <w:szCs w:val="24"/>
               </w:rPr>
               <w:t>3,000+</w:t>
+            </w:r>
+          </w:p>
+        </w:tc>
+        <w:tc>
+          <w:tcPr>
+            <w:tcW w:w="1980" w:type="dxa"/>
+          </w:tcPr>
+          <w:p>
+            <w:pPr>
+              <w:jc w:val="center"/>
+              <w:rPr>
+                <w:sz w:val="24"/>
+                <w:szCs w:val="24"/>
+              </w:rPr>
+            </w:pPr>
+            <w:r>
+              <w:rPr>
+                <w:sz w:val="24"/>
+                <w:szCs w:val="24"/>
+              </w:rPr>
+              <w:t>19+</w:t>
             </w:r>
           </w:p>
         </w:tc>
@@ -949,17 +1079,7 @@
           <w:szCs w:val="48"/>
           <w:u w:val="single"/>
         </w:rPr>
-        <w:lastRenderedPageBreak/>
-        <w:t>Blacksmithing</w:t>
-      </w:r>
-      <w:r>
-        <w:rPr>
-          <w:b/>
-          <w:sz w:val="48"/>
-          <w:szCs w:val="48"/>
-          <w:u w:val="single"/>
-        </w:rPr>
-        <w:t xml:space="preserve"> Notes</w:t>
+        <w:t>Blacksmithing Notes</w:t>
       </w:r>
     </w:p>
     <w:p>
@@ -991,8 +1111,9 @@
           <w:szCs w:val="28"/>
           <w:u w:val="single"/>
         </w:rPr>
-        <w:t xml:space="preserve">Whetstones: </w:t>
+        <w:t xml:space="preserve">Whetstones: (Cost: 100 x Level </w:t>
       </w:r>
+      <w:proofErr w:type="spellStart"/>
       <w:r>
         <w:rPr>
           <w:b/>
@@ -1001,10 +1122,9 @@
           <w:szCs w:val="28"/>
           <w:u w:val="single"/>
         </w:rPr>
-        <w:t xml:space="preserve">(Cost: 100 x </w:t>
+        <w:t>gp</w:t>
       </w:r>
-      <w:bookmarkStart w:id="0" w:name="_GoBack"/>
-      <w:bookmarkEnd w:id="0"/>
+      <w:proofErr w:type="spellEnd"/>
       <w:r>
         <w:rPr>
           <w:b/>
@@ -1013,7 +1133,7 @@
           <w:szCs w:val="28"/>
           <w:u w:val="single"/>
         </w:rPr>
-        <w:t>Level gp)</w:t>
+        <w:t>)</w:t>
       </w:r>
     </w:p>
     <w:p/>
@@ -1028,7 +1148,7 @@
 </file>
 
 <file path=word/styles.xml><?xml version="1.0" encoding="utf-8"?>
-<w:styles xmlns:mc="http://schemas.openxmlformats.org/markup-compatibility/2006" xmlns:r="http://schemas.openxmlformats.org/officeDocument/2006/relationships" xmlns:w="http://schemas.openxmlformats.org/wordprocessingml/2006/main" xmlns:w14="http://schemas.microsoft.com/office/word/2010/wordml" xmlns:w15="http://schemas.microsoft.com/office/word/2012/wordml" xmlns:w16cid="http://schemas.microsoft.com/office/word/2016/wordml/cid" xmlns:w16se="http://schemas.microsoft.com/office/word/2015/wordml/symex" mc:Ignorable="w14 w15 w16se w16cid">
+<w:styles xmlns:mc="http://schemas.openxmlformats.org/markup-compatibility/2006" xmlns:r="http://schemas.openxmlformats.org/officeDocument/2006/relationships" xmlns:w="http://schemas.openxmlformats.org/wordprocessingml/2006/main" xmlns:w14="http://schemas.microsoft.com/office/word/2010/wordml" xmlns:w15="http://schemas.microsoft.com/office/word/2012/wordml" xmlns:w16cex="http://schemas.microsoft.com/office/word/2018/wordml/cex" xmlns:w16cid="http://schemas.microsoft.com/office/word/2016/wordml/cid" xmlns:w16="http://schemas.microsoft.com/office/word/2018/wordml" xmlns:w16se="http://schemas.microsoft.com/office/word/2015/wordml/symex" mc:Ignorable="w14 w15 w16se w16cid w16 w16cex">
   <w:docDefaults>
     <w:rPrDefault>
       <w:rPr>
@@ -1150,6 +1270,7 @@
     <w:lsdException w:name="HTML Sample" w:semiHidden="1" w:unhideWhenUsed="1"/>
     <w:lsdException w:name="HTML Typewriter" w:semiHidden="1" w:unhideWhenUsed="1"/>
     <w:lsdException w:name="HTML Variable" w:semiHidden="1" w:unhideWhenUsed="1"/>
+    <w:lsdException w:name="Normal Table" w:semiHidden="1" w:unhideWhenUsed="1"/>
     <w:lsdException w:name="annotation subject" w:semiHidden="1" w:unhideWhenUsed="1"/>
     <w:lsdException w:name="No List" w:semiHidden="1" w:unhideWhenUsed="1"/>
     <w:lsdException w:name="Outline List 1" w:semiHidden="1" w:unhideWhenUsed="1"/>
@@ -1196,8 +1317,10 @@
     <w:lsdException w:name="Table Subtle 2" w:semiHidden="1" w:unhideWhenUsed="1"/>
     <w:lsdException w:name="Table Web 1" w:semiHidden="1" w:unhideWhenUsed="1"/>
     <w:lsdException w:name="Table Web 2" w:semiHidden="1" w:unhideWhenUsed="1"/>
+    <w:lsdException w:name="Table Web 3" w:semiHidden="1" w:unhideWhenUsed="1"/>
     <w:lsdException w:name="Balloon Text" w:semiHidden="1" w:unhideWhenUsed="1"/>
     <w:lsdException w:name="Table Grid" w:uiPriority="39"/>
+    <w:lsdException w:name="Table Theme" w:semiHidden="1" w:unhideWhenUsed="1"/>
     <w:lsdException w:name="Placeholder Text" w:semiHidden="1"/>
     <w:lsdException w:name="No Spacing" w:uiPriority="1" w:qFormat="1"/>
     <w:lsdException w:name="Light Shading" w:uiPriority="60"/>

</xml_diff>

<commit_message>
Created Main Custom Crafting Document
</commit_message>
<xml_diff>
--- a/ItemCrafting/Item Crafting Notes.docx
+++ b/ItemCrafting/Item Crafting Notes.docx
@@ -801,7 +801,21 @@
                 <w:sz w:val="24"/>
                 <w:szCs w:val="24"/>
               </w:rPr>
-              <w:t>0-749</w:t>
+              <w:t>0-7</w:t>
+            </w:r>
+            <w:r>
+              <w:rPr>
+                <w:sz w:val="24"/>
+                <w:szCs w:val="24"/>
+              </w:rPr>
+              <w:t>9</w:t>
+            </w:r>
+            <w:r>
+              <w:rPr>
+                <w:sz w:val="24"/>
+                <w:szCs w:val="24"/>
+              </w:rPr>
+              <w:t>9</w:t>
             </w:r>
           </w:p>
         </w:tc>
@@ -858,7 +872,28 @@
                 <w:sz w:val="24"/>
                 <w:szCs w:val="24"/>
               </w:rPr>
-              <w:t>750-2,249</w:t>
+              <w:t>800</w:t>
+            </w:r>
+            <w:r>
+              <w:rPr>
+                <w:sz w:val="24"/>
+                <w:szCs w:val="24"/>
+              </w:rPr>
+              <w:t>-2,</w:t>
+            </w:r>
+            <w:r>
+              <w:rPr>
+                <w:sz w:val="24"/>
+                <w:szCs w:val="24"/>
+              </w:rPr>
+              <w:t>39</w:t>
+            </w:r>
+            <w:r>
+              <w:rPr>
+                <w:sz w:val="24"/>
+                <w:szCs w:val="24"/>
+              </w:rPr>
+              <w:t>9</w:t>
             </w:r>
           </w:p>
         </w:tc>
@@ -915,7 +950,35 @@
                 <w:sz w:val="24"/>
                 <w:szCs w:val="24"/>
               </w:rPr>
-              <w:t>2,250-5,249</w:t>
+              <w:t>2,</w:t>
+            </w:r>
+            <w:r>
+              <w:rPr>
+                <w:sz w:val="24"/>
+                <w:szCs w:val="24"/>
+              </w:rPr>
+              <w:t>400</w:t>
+            </w:r>
+            <w:r>
+              <w:rPr>
+                <w:sz w:val="24"/>
+                <w:szCs w:val="24"/>
+              </w:rPr>
+              <w:t>-5,</w:t>
+            </w:r>
+            <w:r>
+              <w:rPr>
+                <w:sz w:val="24"/>
+                <w:szCs w:val="24"/>
+              </w:rPr>
+              <w:t>59</w:t>
+            </w:r>
+            <w:r>
+              <w:rPr>
+                <w:sz w:val="24"/>
+                <w:szCs w:val="24"/>
+              </w:rPr>
+              <w:t>9</w:t>
             </w:r>
           </w:p>
         </w:tc>
@@ -972,7 +1035,28 @@
                 <w:sz w:val="24"/>
                 <w:szCs w:val="24"/>
               </w:rPr>
-              <w:t>5,250-11,249</w:t>
+              <w:t>5,</w:t>
+            </w:r>
+            <w:r>
+              <w:rPr>
+                <w:sz w:val="24"/>
+                <w:szCs w:val="24"/>
+              </w:rPr>
+              <w:t>60</w:t>
+            </w:r>
+            <w:r>
+              <w:rPr>
+                <w:sz w:val="24"/>
+                <w:szCs w:val="24"/>
+              </w:rPr>
+              <w:t>0-11,</w:t>
+            </w:r>
+            <w:r>
+              <w:rPr>
+                <w:sz w:val="24"/>
+                <w:szCs w:val="24"/>
+              </w:rPr>
+              <w:t>999</w:t>
             </w:r>
           </w:p>
         </w:tc>
@@ -1029,7 +1113,35 @@
                 <w:sz w:val="24"/>
                 <w:szCs w:val="24"/>
               </w:rPr>
-              <w:t>11,250+</w:t>
+              <w:t>1</w:t>
+            </w:r>
+            <w:r>
+              <w:rPr>
+                <w:sz w:val="24"/>
+                <w:szCs w:val="24"/>
+              </w:rPr>
+              <w:t>2</w:t>
+            </w:r>
+            <w:r>
+              <w:rPr>
+                <w:sz w:val="24"/>
+                <w:szCs w:val="24"/>
+              </w:rPr>
+              <w:t>,</w:t>
+            </w:r>
+            <w:r>
+              <w:rPr>
+                <w:sz w:val="24"/>
+                <w:szCs w:val="24"/>
+              </w:rPr>
+              <w:t>000</w:t>
+            </w:r>
+            <w:r>
+              <w:rPr>
+                <w:sz w:val="24"/>
+                <w:szCs w:val="24"/>
+              </w:rPr>
+              <w:t>+</w:t>
             </w:r>
           </w:p>
         </w:tc>
@@ -1111,29 +1223,7 @@
           <w:szCs w:val="28"/>
           <w:u w:val="single"/>
         </w:rPr>
-        <w:t xml:space="preserve">Whetstones: (Cost: 100 x Level </w:t>
-      </w:r>
-      <w:proofErr w:type="spellStart"/>
-      <w:r>
-        <w:rPr>
-          <w:b/>
-          <w:bCs/>
-          <w:sz w:val="28"/>
-          <w:szCs w:val="28"/>
-          <w:u w:val="single"/>
-        </w:rPr>
-        <w:t>gp</w:t>
-      </w:r>
-      <w:proofErr w:type="spellEnd"/>
-      <w:r>
-        <w:rPr>
-          <w:b/>
-          <w:bCs/>
-          <w:sz w:val="28"/>
-          <w:szCs w:val="28"/>
-          <w:u w:val="single"/>
-        </w:rPr>
-        <w:t>)</w:t>
+        <w:t>Whetstones: (Cost: 100 x Level gp)</w:t>
       </w:r>
     </w:p>
     <w:p/>

</xml_diff>